<commit_message>
working on assignment4 report.
</commit_message>
<xml_diff>
--- a/Assignment4/report/Assignment4 Report v1.docx
+++ b/Assignment4/report/Assignment4 Report v1.docx
@@ -45,7 +45,21 @@
         <w:rPr>
           <w:b/>
         </w:rPr>
-        <w:t>CSE436, Summer 2016</w:t>
+        <w:t xml:space="preserve">CSE436, </w:t>
+      </w:r>
+      <w:proofErr w:type="gramStart"/>
+      <w:r>
+        <w:rPr>
+          <w:b/>
+        </w:rPr>
+        <w:t>Summer</w:t>
+      </w:r>
+      <w:proofErr w:type="gramEnd"/>
+      <w:r>
+        <w:rPr>
+          <w:b/>
+        </w:rPr>
+        <w:t xml:space="preserve"> 2016</w:t>
       </w:r>
     </w:p>
     <w:p>
@@ -132,26 +146,54 @@
         <w:ind w:firstLine="360"/>
         <w:jc w:val="both"/>
         <w:rPr>
-          <w:sz w:val="20"/>
-        </w:rPr>
-      </w:pPr>
-      <w:r>
-        <w:rPr>
-          <w:sz w:val="20"/>
-        </w:rPr>
-        <w:t xml:space="preserve">In recent years, the graphics processing unit (GPU) is getting more attention for parallel programming, as it has high throughput and optimized for parallel execution with its large amount of cores. However, GPU programming involves new overhead such as data movement between CPU and GPU memory. In assignment 3, </w:t>
-      </w:r>
-      <w:r>
-        <w:rPr>
-          <w:sz w:val="20"/>
-        </w:rPr>
-        <w:t xml:space="preserve">matrix multiplication function is implemented in five different types: serial, OpenMP, CUDA with global memory, CUDA with shared memory, and CUDA library. </w:t>
-      </w:r>
-      <w:r>
-        <w:rPr>
-          <w:sz w:val="20"/>
-        </w:rPr>
-        <w:t>The performance of these functions and time consumption distribution are analyzed to understand the effectiveness and cost of GPU programming.</w:t>
+          <w:sz w:val="21"/>
+        </w:rPr>
+      </w:pPr>
+      <w:r>
+        <w:rPr>
+          <w:sz w:val="21"/>
+        </w:rPr>
+        <w:t xml:space="preserve">In the real world, almost 80% of high performance computer (HPC) uses cluster architecture, which is distributed memory architecture. </w:t>
+      </w:r>
+      <w:r>
+        <w:rPr>
+          <w:sz w:val="21"/>
+        </w:rPr>
+        <w:t xml:space="preserve">As </w:t>
+      </w:r>
+      <w:proofErr w:type="spellStart"/>
+      <w:r>
+        <w:rPr>
+          <w:sz w:val="21"/>
+        </w:rPr>
+        <w:t>OpenMP</w:t>
+      </w:r>
+      <w:proofErr w:type="spellEnd"/>
+      <w:r>
+        <w:rPr>
+          <w:sz w:val="21"/>
+        </w:rPr>
+        <w:t xml:space="preserve"> or </w:t>
+      </w:r>
+      <w:proofErr w:type="spellStart"/>
+      <w:r>
+        <w:rPr>
+          <w:sz w:val="21"/>
+        </w:rPr>
+        <w:t>Cilk</w:t>
+      </w:r>
+      <w:proofErr w:type="spellEnd"/>
+      <w:r>
+        <w:rPr>
+          <w:sz w:val="21"/>
+        </w:rPr>
+        <w:t xml:space="preserve"> do not work in this memory system, the Message Passing Interface (MPI) plays key role. </w:t>
+      </w:r>
+      <w:r>
+        <w:rPr>
+          <w:sz w:val="21"/>
+        </w:rPr>
+        <w:t xml:space="preserve">In this assignment, algorithm to find minimum number in an array is implemented using two different methods. The performance of two functions are compared with different number of processors. </w:t>
       </w:r>
     </w:p>
     <w:p>
@@ -185,34 +227,16 @@
     <w:p>
       <w:pPr>
         <w:rPr>
-          <w:sz w:val="20"/>
-        </w:rPr>
-      </w:pPr>
-    </w:p>
-    <w:p>
-      <w:pPr>
-        <w:rPr>
-          <w:sz w:val="21"/>
-        </w:rPr>
-      </w:pPr>
-    </w:p>
-    <w:p>
-      <w:pPr>
-        <w:rPr>
-          <w:u w:val="single"/>
-        </w:rPr>
-      </w:pPr>
-      <w:r>
-        <w:rPr>
-          <w:u w:val="single"/>
-        </w:rPr>
-        <w:t>3</w:t>
-      </w:r>
-      <w:r>
-        <w:rPr>
-          <w:u w:val="single"/>
-        </w:rPr>
-        <w:t>. Performance Report</w:t>
+          <w:b/>
+          <w:sz w:val="21"/>
+        </w:rPr>
+      </w:pPr>
+      <w:r>
+        <w:rPr>
+          <w:b/>
+          <w:sz w:val="21"/>
+        </w:rPr>
+        <w:t>mpi_min_v1.c (Scatter and Reduce)</w:t>
       </w:r>
     </w:p>
     <w:p>
@@ -220,19 +244,724 @@
         <w:ind w:firstLine="360"/>
         <w:jc w:val="both"/>
         <w:rPr>
-          <w:sz w:val="20"/>
-        </w:rPr>
-      </w:pPr>
+          <w:sz w:val="21"/>
+        </w:rPr>
+      </w:pPr>
+      <w:r>
+        <w:rPr>
+          <w:sz w:val="21"/>
+        </w:rPr>
+        <w:t xml:space="preserve">First local variables are declared. Next, </w:t>
+      </w:r>
+      <w:proofErr w:type="spellStart"/>
+      <w:r>
+        <w:rPr>
+          <w:sz w:val="21"/>
+        </w:rPr>
+        <w:t>MPI_Init</w:t>
+      </w:r>
+      <w:proofErr w:type="spellEnd"/>
+      <w:r>
+        <w:rPr>
+          <w:sz w:val="21"/>
+        </w:rPr>
+        <w:t xml:space="preserve"> function is called to initialize MPI. </w:t>
+      </w:r>
+      <w:r>
+        <w:rPr>
+          <w:sz w:val="21"/>
+        </w:rPr>
+        <w:t xml:space="preserve">Also, </w:t>
+      </w:r>
+      <w:proofErr w:type="spellStart"/>
+      <w:r>
+        <w:rPr>
+          <w:sz w:val="21"/>
+        </w:rPr>
+        <w:t>MPI_Comm_size</w:t>
+      </w:r>
+      <w:proofErr w:type="spellEnd"/>
+      <w:r>
+        <w:rPr>
+          <w:sz w:val="21"/>
+        </w:rPr>
+        <w:t xml:space="preserve"> and </w:t>
+      </w:r>
+      <w:proofErr w:type="spellStart"/>
+      <w:r>
+        <w:rPr>
+          <w:sz w:val="21"/>
+        </w:rPr>
+        <w:t>MPI_Comm_rank</w:t>
+      </w:r>
+      <w:proofErr w:type="spellEnd"/>
+      <w:r>
+        <w:rPr>
+          <w:sz w:val="21"/>
+        </w:rPr>
+        <w:t xml:space="preserve"> are called to determine the total number of processors, and processor number, respectively. </w:t>
+      </w:r>
+      <w:r>
+        <w:rPr>
+          <w:sz w:val="21"/>
+        </w:rPr>
+        <w:t>The processor 0 prints out the usage of the program, and array size N is defined by reading 1</w:t>
+      </w:r>
+      <w:r>
+        <w:rPr>
+          <w:sz w:val="21"/>
+          <w:vertAlign w:val="superscript"/>
+        </w:rPr>
+        <w:t>st</w:t>
+      </w:r>
+      <w:r>
+        <w:rPr>
+          <w:sz w:val="21"/>
+        </w:rPr>
+        <w:t xml:space="preserve"> parameter. </w:t>
+      </w:r>
+      <w:r>
+        <w:rPr>
+          <w:sz w:val="21"/>
+        </w:rPr>
+        <w:t>After calculating the size of array that each processor will calculate the minimum number, whole array is allocated and initialized by processor 0.</w:t>
+      </w:r>
+      <w:r>
+        <w:rPr>
+          <w:sz w:val="21"/>
+        </w:rPr>
+        <w:t xml:space="preserve"> Also, other processors allocate the memory space to store local array. </w:t>
+      </w:r>
     </w:p>
     <w:p>
       <w:pPr>
         <w:ind w:firstLine="360"/>
         <w:jc w:val="both"/>
         <w:rPr>
-          <w:sz w:val="20"/>
-        </w:rPr>
-      </w:pPr>
-    </w:p>
+          <w:sz w:val="21"/>
+        </w:rPr>
+      </w:pPr>
+      <w:r>
+        <w:rPr>
+          <w:sz w:val="21"/>
+        </w:rPr>
+        <w:t xml:space="preserve">Next, </w:t>
+      </w:r>
+      <w:proofErr w:type="spellStart"/>
+      <w:r>
+        <w:rPr>
+          <w:sz w:val="21"/>
+        </w:rPr>
+        <w:t>MPI_Scatter</w:t>
+      </w:r>
+      <w:proofErr w:type="spellEnd"/>
+      <w:r>
+        <w:rPr>
+          <w:sz w:val="21"/>
+        </w:rPr>
+        <w:t xml:space="preserve"> operation is performed. </w:t>
+      </w:r>
+      <w:r>
+        <w:rPr>
+          <w:sz w:val="21"/>
+        </w:rPr>
+        <w:t>If the function is performed by processor 0, which is source processor (root), it scatter “</w:t>
+      </w:r>
+      <w:proofErr w:type="spellStart"/>
+      <w:r>
+        <w:rPr>
+          <w:sz w:val="21"/>
+        </w:rPr>
+        <w:t>local_N</w:t>
+      </w:r>
+      <w:proofErr w:type="spellEnd"/>
+      <w:r>
+        <w:rPr>
+          <w:sz w:val="21"/>
+        </w:rPr>
+        <w:t xml:space="preserve">” elements of array to all other processors in “MPI_COMM_WORLD”. </w:t>
+      </w:r>
+      <w:r>
+        <w:rPr>
+          <w:sz w:val="21"/>
+        </w:rPr>
+        <w:t>For example, processor 0 gets 1</w:t>
+      </w:r>
+      <w:r>
+        <w:rPr>
+          <w:sz w:val="21"/>
+          <w:vertAlign w:val="superscript"/>
+        </w:rPr>
+        <w:t>st</w:t>
+      </w:r>
+      <w:r>
+        <w:rPr>
+          <w:sz w:val="21"/>
+        </w:rPr>
+        <w:t xml:space="preserve"> </w:t>
+      </w:r>
+      <w:proofErr w:type="spellStart"/>
+      <w:r>
+        <w:rPr>
+          <w:sz w:val="21"/>
+        </w:rPr>
+        <w:t>local_N</w:t>
+      </w:r>
+      <w:proofErr w:type="spellEnd"/>
+      <w:r>
+        <w:rPr>
+          <w:sz w:val="21"/>
+        </w:rPr>
+        <w:t xml:space="preserve"> elements, processor 1 gets 2</w:t>
+      </w:r>
+      <w:r>
+        <w:rPr>
+          <w:sz w:val="21"/>
+          <w:vertAlign w:val="superscript"/>
+        </w:rPr>
+        <w:t>nd</w:t>
+      </w:r>
+      <w:r>
+        <w:rPr>
+          <w:sz w:val="21"/>
+        </w:rPr>
+        <w:t xml:space="preserve"> </w:t>
+      </w:r>
+      <w:proofErr w:type="spellStart"/>
+      <w:r>
+        <w:rPr>
+          <w:sz w:val="21"/>
+        </w:rPr>
+        <w:t>local_N</w:t>
+      </w:r>
+      <w:proofErr w:type="spellEnd"/>
+      <w:r>
+        <w:rPr>
+          <w:sz w:val="21"/>
+        </w:rPr>
+        <w:t xml:space="preserve"> elements, processor 3 gets 3</w:t>
+      </w:r>
+      <w:r>
+        <w:rPr>
+          <w:sz w:val="21"/>
+          <w:vertAlign w:val="superscript"/>
+        </w:rPr>
+        <w:t>rd</w:t>
+      </w:r>
+      <w:r>
+        <w:rPr>
+          <w:sz w:val="21"/>
+        </w:rPr>
+        <w:t xml:space="preserve"> </w:t>
+      </w:r>
+      <w:proofErr w:type="spellStart"/>
+      <w:r>
+        <w:rPr>
+          <w:sz w:val="21"/>
+        </w:rPr>
+        <w:t>local_N</w:t>
+      </w:r>
+      <w:proofErr w:type="spellEnd"/>
+      <w:r>
+        <w:rPr>
+          <w:sz w:val="21"/>
+        </w:rPr>
+        <w:t xml:space="preserve"> elements, and so on. </w:t>
+      </w:r>
+      <w:r>
+        <w:rPr>
+          <w:sz w:val="21"/>
+        </w:rPr>
+        <w:t xml:space="preserve">If the function is executed by other processors (not processor 0), then it simply receives the </w:t>
+      </w:r>
+      <w:proofErr w:type="spellStart"/>
+      <w:r>
+        <w:rPr>
+          <w:sz w:val="21"/>
+        </w:rPr>
+        <w:t>local_N</w:t>
+      </w:r>
+      <w:proofErr w:type="spellEnd"/>
+      <w:r>
+        <w:rPr>
+          <w:sz w:val="21"/>
+        </w:rPr>
+        <w:t xml:space="preserve"> elements of array from processor 0.</w:t>
+      </w:r>
+      <w:r>
+        <w:rPr>
+          <w:sz w:val="21"/>
+        </w:rPr>
+        <w:t xml:space="preserve"> Each processor will calculate the minimum number among the received list of numbers using for loop.</w:t>
+      </w:r>
+    </w:p>
+    <w:p>
+      <w:pPr>
+        <w:ind w:firstLine="360"/>
+        <w:jc w:val="both"/>
+        <w:rPr>
+          <w:sz w:val="21"/>
+        </w:rPr>
+      </w:pPr>
+      <w:r>
+        <w:rPr>
+          <w:sz w:val="21"/>
+        </w:rPr>
+        <w:t xml:space="preserve">Once each processor figures out the minimum number among their own local arrays, </w:t>
+      </w:r>
+      <w:proofErr w:type="spellStart"/>
+      <w:r>
+        <w:rPr>
+          <w:sz w:val="21"/>
+        </w:rPr>
+        <w:t>MPI_Reduce</w:t>
+      </w:r>
+      <w:proofErr w:type="spellEnd"/>
+      <w:r>
+        <w:rPr>
+          <w:sz w:val="21"/>
+        </w:rPr>
+        <w:t xml:space="preserve"> is called. </w:t>
+      </w:r>
+      <w:r>
+        <w:rPr>
+          <w:sz w:val="21"/>
+        </w:rPr>
+        <w:t xml:space="preserve">If the function is executed by target (processor 0) or root, the processor simply sends the minimum number, which stored in “min” to target (processor 0). </w:t>
+      </w:r>
+      <w:r>
+        <w:rPr>
+          <w:sz w:val="21"/>
+        </w:rPr>
+        <w:t>If the code is executed by processor 0 or root, it will receive data from all other processors, perform specified operation, and place the result in another buffer. In this case, the function calculates the minimum number among received numbers, and place the result in “</w:t>
+      </w:r>
+      <w:proofErr w:type="spellStart"/>
+      <w:r>
+        <w:rPr>
+          <w:sz w:val="21"/>
+        </w:rPr>
+        <w:t>gmin</w:t>
+      </w:r>
+      <w:proofErr w:type="spellEnd"/>
+      <w:r>
+        <w:rPr>
+          <w:sz w:val="21"/>
+        </w:rPr>
+        <w:t>”</w:t>
+      </w:r>
+      <w:r>
+        <w:rPr>
+          <w:sz w:val="21"/>
+        </w:rPr>
+        <w:t xml:space="preserve">. Processor 0 displays the code execution time, and calculated minimum number. Finally, local arrays are de-allocated, and MPI is terminated using </w:t>
+      </w:r>
+      <w:proofErr w:type="spellStart"/>
+      <w:r>
+        <w:rPr>
+          <w:sz w:val="21"/>
+        </w:rPr>
+        <w:t>MPI_Finalize</w:t>
+      </w:r>
+      <w:proofErr w:type="spellEnd"/>
+      <w:r>
+        <w:rPr>
+          <w:sz w:val="21"/>
+        </w:rPr>
+        <w:t xml:space="preserve">. </w:t>
+      </w:r>
+    </w:p>
+    <w:p>
+      <w:pPr>
+        <w:rPr>
+          <w:sz w:val="22"/>
+        </w:rPr>
+      </w:pPr>
+    </w:p>
+    <w:p>
+      <w:pPr>
+        <w:rPr>
+          <w:b/>
+          <w:sz w:val="21"/>
+        </w:rPr>
+      </w:pPr>
+      <w:r>
+        <w:rPr>
+          <w:b/>
+          <w:sz w:val="21"/>
+        </w:rPr>
+        <w:t>mpi_min_v2.c (Send and Receive)</w:t>
+      </w:r>
+    </w:p>
+    <w:p>
+      <w:pPr>
+        <w:ind w:firstLine="360"/>
+        <w:rPr>
+          <w:sz w:val="21"/>
+        </w:rPr>
+      </w:pPr>
+      <w:r>
+        <w:rPr>
+          <w:sz w:val="21"/>
+        </w:rPr>
+        <w:t xml:space="preserve">Similar to version 1 of the program, local variables are declared, and MPI is initialized using </w:t>
+      </w:r>
+      <w:proofErr w:type="spellStart"/>
+      <w:r>
+        <w:rPr>
+          <w:sz w:val="21"/>
+        </w:rPr>
+        <w:t>MPI_Init</w:t>
+      </w:r>
+      <w:proofErr w:type="spellEnd"/>
+      <w:r>
+        <w:rPr>
+          <w:sz w:val="21"/>
+        </w:rPr>
+        <w:t xml:space="preserve"> function. </w:t>
+      </w:r>
+      <w:r>
+        <w:rPr>
+          <w:sz w:val="21"/>
+        </w:rPr>
+        <w:t xml:space="preserve">Total number of processors and current processor number is determined with </w:t>
+      </w:r>
+      <w:proofErr w:type="spellStart"/>
+      <w:r>
+        <w:rPr>
+          <w:sz w:val="21"/>
+        </w:rPr>
+        <w:t>MPI_Comm_size</w:t>
+      </w:r>
+      <w:proofErr w:type="spellEnd"/>
+      <w:r>
+        <w:rPr>
+          <w:sz w:val="21"/>
+        </w:rPr>
+        <w:t xml:space="preserve"> and </w:t>
+      </w:r>
+      <w:proofErr w:type="spellStart"/>
+      <w:r>
+        <w:rPr>
+          <w:sz w:val="21"/>
+        </w:rPr>
+        <w:t>MPI_Comm_rank</w:t>
+      </w:r>
+      <w:proofErr w:type="spellEnd"/>
+      <w:r>
+        <w:rPr>
+          <w:sz w:val="21"/>
+        </w:rPr>
+        <w:t xml:space="preserve">, respectively. </w:t>
+      </w:r>
+      <w:r>
+        <w:rPr>
+          <w:sz w:val="21"/>
+        </w:rPr>
+        <w:t>Status variable which has “</w:t>
+      </w:r>
+      <w:proofErr w:type="spellStart"/>
+      <w:r>
+        <w:rPr>
+          <w:sz w:val="21"/>
+        </w:rPr>
+        <w:t>MPI_Status</w:t>
+      </w:r>
+      <w:proofErr w:type="spellEnd"/>
+      <w:r>
+        <w:rPr>
+          <w:sz w:val="21"/>
+        </w:rPr>
+        <w:t xml:space="preserve">” data type also declared because this is necessary parameter when </w:t>
+      </w:r>
+      <w:proofErr w:type="spellStart"/>
+      <w:r>
+        <w:rPr>
+          <w:sz w:val="21"/>
+        </w:rPr>
+        <w:t>MPI_Recv</w:t>
+      </w:r>
+      <w:proofErr w:type="spellEnd"/>
+      <w:r>
+        <w:rPr>
+          <w:sz w:val="21"/>
+        </w:rPr>
+        <w:t xml:space="preserve"> function is used later.</w:t>
+      </w:r>
+      <w:r>
+        <w:rPr>
+          <w:sz w:val="21"/>
+        </w:rPr>
+        <w:t xml:space="preserve"> The processor 0 displays the usage of program, and size of local array is calculated. </w:t>
+      </w:r>
+      <w:r>
+        <w:rPr>
+          <w:sz w:val="21"/>
+        </w:rPr>
+        <w:t xml:space="preserve">The </w:t>
+      </w:r>
+      <w:r>
+        <w:rPr>
+          <w:sz w:val="21"/>
+        </w:rPr>
+        <w:t>processor 0 allocates the memory space for array size N, and initialize them while other processors alloca</w:t>
+      </w:r>
+      <w:r>
+        <w:rPr>
+          <w:sz w:val="21"/>
+        </w:rPr>
+        <w:t xml:space="preserve">te the memory for local arrays. </w:t>
+      </w:r>
+    </w:p>
+    <w:p>
+      <w:pPr>
+        <w:ind w:firstLine="360"/>
+        <w:rPr>
+          <w:sz w:val="21"/>
+        </w:rPr>
+      </w:pPr>
+      <w:r>
+        <w:rPr>
+          <w:sz w:val="21"/>
+        </w:rPr>
+        <w:t xml:space="preserve">For processor 0, by using </w:t>
+      </w:r>
+      <w:proofErr w:type="gramStart"/>
+      <w:r>
+        <w:rPr>
+          <w:sz w:val="21"/>
+        </w:rPr>
+        <w:t>the for</w:t>
+      </w:r>
+      <w:proofErr w:type="gramEnd"/>
+      <w:r>
+        <w:rPr>
+          <w:sz w:val="21"/>
+        </w:rPr>
+        <w:t xml:space="preserve"> loop, it sends the </w:t>
+      </w:r>
+      <w:proofErr w:type="spellStart"/>
+      <w:r>
+        <w:rPr>
+          <w:sz w:val="21"/>
+        </w:rPr>
+        <w:t>local_N</w:t>
+      </w:r>
+      <w:proofErr w:type="spellEnd"/>
+      <w:r>
+        <w:rPr>
+          <w:sz w:val="21"/>
+        </w:rPr>
+        <w:t xml:space="preserve"> elements of array to other processors using </w:t>
+      </w:r>
+      <w:proofErr w:type="spellStart"/>
+      <w:r>
+        <w:rPr>
+          <w:sz w:val="21"/>
+        </w:rPr>
+        <w:t>MPI_Send</w:t>
+      </w:r>
+      <w:proofErr w:type="spellEnd"/>
+      <w:r>
+        <w:rPr>
+          <w:sz w:val="21"/>
+        </w:rPr>
+        <w:t xml:space="preserve">. </w:t>
+      </w:r>
+      <w:r>
+        <w:rPr>
+          <w:sz w:val="21"/>
+        </w:rPr>
+        <w:t xml:space="preserve">As this is a blocking message passing method, the function doesn’t return until destination processor receives the message. </w:t>
+      </w:r>
+      <w:r>
+        <w:rPr>
+          <w:sz w:val="21"/>
+        </w:rPr>
+        <w:t xml:space="preserve">For all other processors, they utilize </w:t>
+      </w:r>
+      <w:proofErr w:type="spellStart"/>
+      <w:r>
+        <w:rPr>
+          <w:sz w:val="21"/>
+        </w:rPr>
+        <w:t>MPI_Recv</w:t>
+      </w:r>
+      <w:proofErr w:type="spellEnd"/>
+      <w:r>
+        <w:rPr>
+          <w:sz w:val="21"/>
+        </w:rPr>
+        <w:t xml:space="preserve"> function to receive data from processor 0. The received data is placed in </w:t>
+      </w:r>
+      <w:proofErr w:type="spellStart"/>
+      <w:r>
+        <w:rPr>
+          <w:sz w:val="21"/>
+        </w:rPr>
+        <w:t>local_A</w:t>
+      </w:r>
+      <w:proofErr w:type="spellEnd"/>
+      <w:r>
+        <w:rPr>
+          <w:sz w:val="21"/>
+        </w:rPr>
+        <w:t xml:space="preserve">. </w:t>
+      </w:r>
+      <w:r>
+        <w:rPr>
+          <w:sz w:val="21"/>
+        </w:rPr>
+        <w:t xml:space="preserve">It is important to note that all </w:t>
+      </w:r>
+      <w:proofErr w:type="spellStart"/>
+      <w:r>
+        <w:rPr>
+          <w:sz w:val="21"/>
+        </w:rPr>
+        <w:t>MPI_Send</w:t>
+      </w:r>
+      <w:proofErr w:type="spellEnd"/>
+      <w:r>
+        <w:rPr>
+          <w:sz w:val="21"/>
+        </w:rPr>
+        <w:t xml:space="preserve"> and </w:t>
+      </w:r>
+      <w:proofErr w:type="spellStart"/>
+      <w:r>
+        <w:rPr>
+          <w:sz w:val="21"/>
+        </w:rPr>
+        <w:t>MPI_Recv</w:t>
+      </w:r>
+      <w:proofErr w:type="spellEnd"/>
+      <w:r>
+        <w:rPr>
+          <w:sz w:val="21"/>
+        </w:rPr>
+        <w:t xml:space="preserve"> should have matched pair as lack of th</w:t>
+      </w:r>
+      <w:r>
+        <w:rPr>
+          <w:sz w:val="21"/>
+        </w:rPr>
+        <w:t>is condition will end up in dead</w:t>
+      </w:r>
+      <w:r>
+        <w:rPr>
+          <w:sz w:val="21"/>
+        </w:rPr>
+        <w:t xml:space="preserve">lock. </w:t>
+      </w:r>
+    </w:p>
+    <w:p>
+      <w:pPr>
+        <w:ind w:firstLine="360"/>
+        <w:rPr>
+          <w:sz w:val="21"/>
+        </w:rPr>
+      </w:pPr>
+      <w:r>
+        <w:rPr>
+          <w:sz w:val="21"/>
+        </w:rPr>
+        <w:t xml:space="preserve">Each processors calculates its own minimum number among the local arrays using for loops. </w:t>
+      </w:r>
+      <w:r>
+        <w:rPr>
+          <w:sz w:val="21"/>
+        </w:rPr>
+        <w:t xml:space="preserve">When computation completes, it will performed opposite of what the program did before. </w:t>
+      </w:r>
+      <w:r>
+        <w:rPr>
+          <w:sz w:val="21"/>
+        </w:rPr>
+        <w:t xml:space="preserve">All processors except processor 0 sends the result back to processor 0 using </w:t>
+      </w:r>
+      <w:proofErr w:type="spellStart"/>
+      <w:r>
+        <w:rPr>
+          <w:sz w:val="21"/>
+        </w:rPr>
+        <w:t>MPI_Send</w:t>
+      </w:r>
+      <w:proofErr w:type="spellEnd"/>
+      <w:r>
+        <w:rPr>
+          <w:sz w:val="21"/>
+        </w:rPr>
+        <w:t xml:space="preserve">. It is notable that different tag (1234) is used this time to differentiate the message from previously generated messages. </w:t>
+      </w:r>
+      <w:r>
+        <w:rPr>
+          <w:sz w:val="21"/>
+        </w:rPr>
+        <w:t xml:space="preserve">The </w:t>
+      </w:r>
+      <w:r>
+        <w:rPr>
+          <w:sz w:val="21"/>
+        </w:rPr>
+        <w:lastRenderedPageBreak/>
+        <w:t xml:space="preserve">processor 0 will receive all data using for loop and </w:t>
+      </w:r>
+      <w:proofErr w:type="spellStart"/>
+      <w:r>
+        <w:rPr>
+          <w:sz w:val="21"/>
+        </w:rPr>
+        <w:t>MPI_Recv</w:t>
+      </w:r>
+      <w:proofErr w:type="spellEnd"/>
+      <w:r>
+        <w:rPr>
+          <w:sz w:val="21"/>
+        </w:rPr>
+        <w:t xml:space="preserve">. </w:t>
+      </w:r>
+      <w:r>
+        <w:rPr>
+          <w:sz w:val="21"/>
+        </w:rPr>
+        <w:t xml:space="preserve">Again, it is important to have matching pair to avoid deadlock. </w:t>
+      </w:r>
+    </w:p>
+    <w:p>
+      <w:pPr>
+        <w:ind w:firstLine="360"/>
+        <w:rPr>
+          <w:sz w:val="21"/>
+        </w:rPr>
+      </w:pPr>
+      <w:r>
+        <w:rPr>
+          <w:sz w:val="21"/>
+        </w:rPr>
+        <w:t xml:space="preserve">Next, another for loop is used to determine the smallest number among calculated minimum numbers by processor 0, and result is displayed on terminal. </w:t>
+      </w:r>
+      <w:r>
+        <w:rPr>
+          <w:sz w:val="21"/>
+        </w:rPr>
+        <w:t xml:space="preserve">Finally, allocated memory are freed, and MPI is terminated using </w:t>
+      </w:r>
+      <w:proofErr w:type="spellStart"/>
+      <w:r>
+        <w:rPr>
+          <w:sz w:val="21"/>
+        </w:rPr>
+        <w:t>MPI_Finalize</w:t>
+      </w:r>
+      <w:proofErr w:type="spellEnd"/>
+      <w:r>
+        <w:rPr>
+          <w:sz w:val="21"/>
+        </w:rPr>
+        <w:t xml:space="preserve">. </w:t>
+      </w:r>
+    </w:p>
+    <w:p/>
     <w:p>
       <w:pPr>
         <w:rPr>
@@ -243,23 +972,97 @@
         <w:rPr>
           <w:u w:val="single"/>
         </w:rPr>
-        <w:t>4</w:t>
+        <w:t>3</w:t>
       </w:r>
       <w:r>
         <w:rPr>
           <w:u w:val="single"/>
         </w:rPr>
-        <w:t>. Conclusion</w:t>
-      </w:r>
-    </w:p>
-    <w:p>
-      <w:pPr>
-        <w:rPr>
-          <w:sz w:val="20"/>
+        <w:t>. Performance Report</w:t>
+      </w:r>
+    </w:p>
+    <w:p>
+      <w:pPr>
+        <w:ind w:firstLine="360"/>
+        <w:jc w:val="both"/>
+        <w:rPr>
+          <w:sz w:val="21"/>
         </w:rPr>
       </w:pPr>
       <w:bookmarkStart w:id="0" w:name="_GoBack"/>
       <w:bookmarkEnd w:id="0"/>
+    </w:p>
+    <w:p>
+      <w:pPr>
+        <w:ind w:firstLine="360"/>
+        <w:jc w:val="both"/>
+        <w:rPr>
+          <w:sz w:val="21"/>
+        </w:rPr>
+      </w:pPr>
+    </w:p>
+    <w:p>
+      <w:pPr>
+        <w:ind w:firstLine="360"/>
+        <w:jc w:val="both"/>
+        <w:rPr>
+          <w:sz w:val="21"/>
+        </w:rPr>
+      </w:pPr>
+      <w:r>
+        <w:rPr>
+          <w:noProof/>
+          <w:lang w:eastAsia="ja-JP"/>
+        </w:rPr>
+        <w:drawing>
+          <wp:inline distT="0" distB="0" distL="0" distR="0" wp14:anchorId="6F2ACBAD" wp14:editId="32BBF746">
+            <wp:extent cx="5943600" cy="3409950"/>
+            <wp:effectExtent l="0" t="0" r="0" b="0"/>
+            <wp:docPr id="1" name="Chart 1"/>
+            <wp:cNvGraphicFramePr/>
+            <a:graphic xmlns:a="http://schemas.openxmlformats.org/drawingml/2006/main">
+              <a:graphicData uri="http://schemas.openxmlformats.org/drawingml/2006/chart">
+                <c:chart xmlns:c="http://schemas.openxmlformats.org/drawingml/2006/chart" xmlns:r="http://schemas.openxmlformats.org/officeDocument/2006/relationships" r:id="rId6"/>
+              </a:graphicData>
+            </a:graphic>
+          </wp:inline>
+        </w:drawing>
+      </w:r>
+    </w:p>
+    <w:p>
+      <w:pPr>
+        <w:ind w:firstLine="360"/>
+        <w:jc w:val="both"/>
+        <w:rPr>
+          <w:sz w:val="20"/>
+        </w:rPr>
+      </w:pPr>
+    </w:p>
+    <w:p>
+      <w:pPr>
+        <w:rPr>
+          <w:u w:val="single"/>
+        </w:rPr>
+      </w:pPr>
+      <w:r>
+        <w:rPr>
+          <w:u w:val="single"/>
+        </w:rPr>
+        <w:t>4</w:t>
+      </w:r>
+      <w:r>
+        <w:rPr>
+          <w:u w:val="single"/>
+        </w:rPr>
+        <w:t>. Conclusion</w:t>
+      </w:r>
+    </w:p>
+    <w:p>
+      <w:pPr>
+        <w:rPr>
+          <w:sz w:val="21"/>
+        </w:rPr>
+      </w:pPr>
     </w:p>
     <w:p/>
     <w:p>
@@ -1007,6 +1810,295 @@
 </w:styles>
 </file>
 
+<file path=word/charts/chart1.xml><?xml version="1.0" encoding="utf-8"?>
+<c:chartSpace xmlns:c="http://schemas.openxmlformats.org/drawingml/2006/chart" xmlns:a="http://schemas.openxmlformats.org/drawingml/2006/main" xmlns:r="http://schemas.openxmlformats.org/officeDocument/2006/relationships">
+  <c:date1904 val="0"/>
+  <c:lang val="en-US"/>
+  <c:roundedCorners val="0"/>
+  <mc:AlternateContent xmlns:mc="http://schemas.openxmlformats.org/markup-compatibility/2006">
+    <mc:Choice xmlns:c14="http://schemas.microsoft.com/office/drawing/2007/8/2/chart" Requires="c14">
+      <c14:style val="118"/>
+    </mc:Choice>
+    <mc:Fallback>
+      <c:style val="18"/>
+    </mc:Fallback>
+  </mc:AlternateContent>
+  <c:chart>
+    <c:title>
+      <c:tx>
+        <c:rich>
+          <a:bodyPr/>
+          <a:lstStyle/>
+          <a:p>
+            <a:pPr>
+              <a:defRPr/>
+            </a:pPr>
+            <a:r>
+              <a:rPr lang="en-US"/>
+              <a:t>Find Min of 10M Float</a:t>
+            </a:r>
+            <a:r>
+              <a:rPr lang="en-US" baseline="0"/>
+              <a:t> using MPI</a:t>
+            </a:r>
+            <a:endParaRPr lang="en-US"/>
+          </a:p>
+        </c:rich>
+      </c:tx>
+      <c:overlay val="0"/>
+    </c:title>
+    <c:autoTitleDeleted val="0"/>
+    <c:plotArea>
+      <c:layout>
+        <c:manualLayout>
+          <c:layoutTarget val="inner"/>
+          <c:xMode val="edge"/>
+          <c:yMode val="edge"/>
+          <c:x val="0.121436510418147"/>
+          <c:y val="0.153535353535354"/>
+          <c:w val="0.82863548874572501"/>
+          <c:h val="0.67560062567936596"/>
+        </c:manualLayout>
+      </c:layout>
+      <c:lineChart>
+        <c:grouping val="standard"/>
+        <c:varyColors val="0"/>
+        <c:ser>
+          <c:idx val="0"/>
+          <c:order val="0"/>
+          <c:tx>
+            <c:strRef>
+              <c:f>MPI_min!$C$23</c:f>
+              <c:strCache>
+                <c:ptCount val="1"/>
+                <c:pt idx="0">
+                  <c:v>v1_scatter_reduce</c:v>
+                </c:pt>
+              </c:strCache>
+            </c:strRef>
+          </c:tx>
+          <c:cat>
+            <c:numRef>
+              <c:f>MPI_min!$D$22:$H$22</c:f>
+              <c:numCache>
+                <c:formatCode>0</c:formatCode>
+                <c:ptCount val="5"/>
+                <c:pt idx="0">
+                  <c:v>1</c:v>
+                </c:pt>
+                <c:pt idx="1">
+                  <c:v>2</c:v>
+                </c:pt>
+                <c:pt idx="2">
+                  <c:v>4</c:v>
+                </c:pt>
+                <c:pt idx="3">
+                  <c:v>8</c:v>
+                </c:pt>
+                <c:pt idx="4">
+                  <c:v>16</c:v>
+                </c:pt>
+              </c:numCache>
+            </c:numRef>
+          </c:cat>
+          <c:val>
+            <c:numRef>
+              <c:f>MPI_min!$D$23:$H$23</c:f>
+              <c:numCache>
+                <c:formatCode>0.00</c:formatCode>
+                <c:ptCount val="5"/>
+                <c:pt idx="0">
+                  <c:v>2.6629999999999998</c:v>
+                </c:pt>
+                <c:pt idx="1">
+                  <c:v>1.7170000000000001</c:v>
+                </c:pt>
+                <c:pt idx="2">
+                  <c:v>1.2709999999999999</c:v>
+                </c:pt>
+                <c:pt idx="3">
+                  <c:v>1.0489999999999999</c:v>
+                </c:pt>
+                <c:pt idx="4">
+                  <c:v>0.96599999999999997</c:v>
+                </c:pt>
+              </c:numCache>
+            </c:numRef>
+          </c:val>
+          <c:smooth val="0"/>
+        </c:ser>
+        <c:ser>
+          <c:idx val="1"/>
+          <c:order val="1"/>
+          <c:tx>
+            <c:strRef>
+              <c:f>MPI_min!$C$24</c:f>
+              <c:strCache>
+                <c:ptCount val="1"/>
+                <c:pt idx="0">
+                  <c:v>v2_send_recev</c:v>
+                </c:pt>
+              </c:strCache>
+            </c:strRef>
+          </c:tx>
+          <c:cat>
+            <c:numRef>
+              <c:f>MPI_min!$D$22:$H$22</c:f>
+              <c:numCache>
+                <c:formatCode>0</c:formatCode>
+                <c:ptCount val="5"/>
+                <c:pt idx="0">
+                  <c:v>1</c:v>
+                </c:pt>
+                <c:pt idx="1">
+                  <c:v>2</c:v>
+                </c:pt>
+                <c:pt idx="2">
+                  <c:v>4</c:v>
+                </c:pt>
+                <c:pt idx="3">
+                  <c:v>8</c:v>
+                </c:pt>
+                <c:pt idx="4">
+                  <c:v>16</c:v>
+                </c:pt>
+              </c:numCache>
+            </c:numRef>
+          </c:cat>
+          <c:val>
+            <c:numRef>
+              <c:f>MPI_min!$D$24:$H$24</c:f>
+              <c:numCache>
+                <c:formatCode>0.00</c:formatCode>
+                <c:ptCount val="5"/>
+                <c:pt idx="0">
+                  <c:v>2.3820000000000001</c:v>
+                </c:pt>
+                <c:pt idx="1">
+                  <c:v>1.5840000000000001</c:v>
+                </c:pt>
+                <c:pt idx="2">
+                  <c:v>1.1990000000000001</c:v>
+                </c:pt>
+                <c:pt idx="3">
+                  <c:v>1.002</c:v>
+                </c:pt>
+                <c:pt idx="4">
+                  <c:v>0.93</c:v>
+                </c:pt>
+              </c:numCache>
+            </c:numRef>
+          </c:val>
+          <c:smooth val="0"/>
+        </c:ser>
+        <c:dLbls>
+          <c:showLegendKey val="0"/>
+          <c:showVal val="0"/>
+          <c:showCatName val="0"/>
+          <c:showSerName val="0"/>
+          <c:showPercent val="0"/>
+          <c:showBubbleSize val="0"/>
+        </c:dLbls>
+        <c:marker val="1"/>
+        <c:smooth val="0"/>
+        <c:axId val="499571848"/>
+        <c:axId val="499578120"/>
+      </c:lineChart>
+      <c:catAx>
+        <c:axId val="499571848"/>
+        <c:scaling>
+          <c:orientation val="minMax"/>
+        </c:scaling>
+        <c:delete val="0"/>
+        <c:axPos val="b"/>
+        <c:title>
+          <c:tx>
+            <c:rich>
+              <a:bodyPr/>
+              <a:lstStyle/>
+              <a:p>
+                <a:pPr>
+                  <a:defRPr sz="1200"/>
+                </a:pPr>
+                <a:r>
+                  <a:rPr lang="en-US" sz="1200"/>
+                  <a:t># Processes</a:t>
+                </a:r>
+              </a:p>
+            </c:rich>
+          </c:tx>
+          <c:overlay val="0"/>
+        </c:title>
+        <c:numFmt formatCode="0" sourceLinked="1"/>
+        <c:majorTickMark val="out"/>
+        <c:minorTickMark val="none"/>
+        <c:tickLblPos val="nextTo"/>
+        <c:crossAx val="499578120"/>
+        <c:crosses val="autoZero"/>
+        <c:auto val="1"/>
+        <c:lblAlgn val="ctr"/>
+        <c:lblOffset val="100"/>
+        <c:noMultiLvlLbl val="0"/>
+      </c:catAx>
+      <c:valAx>
+        <c:axId val="499578120"/>
+        <c:scaling>
+          <c:orientation val="minMax"/>
+        </c:scaling>
+        <c:delete val="0"/>
+        <c:axPos val="l"/>
+        <c:majorGridlines/>
+        <c:title>
+          <c:tx>
+            <c:rich>
+              <a:bodyPr rot="-5400000" vert="horz"/>
+              <a:lstStyle/>
+              <a:p>
+                <a:pPr>
+                  <a:defRPr/>
+                </a:pPr>
+                <a:r>
+                  <a:rPr lang="en-US"/>
+                  <a:t>Exe Time (s)</a:t>
+                </a:r>
+              </a:p>
+            </c:rich>
+          </c:tx>
+          <c:overlay val="0"/>
+        </c:title>
+        <c:numFmt formatCode="0.00" sourceLinked="1"/>
+        <c:majorTickMark val="out"/>
+        <c:minorTickMark val="none"/>
+        <c:tickLblPos val="nextTo"/>
+        <c:crossAx val="499571848"/>
+        <c:crosses val="autoZero"/>
+        <c:crossBetween val="between"/>
+      </c:valAx>
+    </c:plotArea>
+    <c:legend>
+      <c:legendPos val="r"/>
+      <c:layout>
+        <c:manualLayout>
+          <c:xMode val="edge"/>
+          <c:yMode val="edge"/>
+          <c:x val="0.67657526596401152"/>
+          <c:y val="0.17918441547265612"/>
+          <c:w val="0.21909918078422"/>
+          <c:h val="0.202857710967947"/>
+        </c:manualLayout>
+      </c:layout>
+      <c:overlay val="0"/>
+    </c:legend>
+    <c:plotVisOnly val="1"/>
+    <c:dispBlanksAs val="gap"/>
+    <c:showDLblsOverMax val="0"/>
+  </c:chart>
+  <c:externalData r:id="rId1">
+    <c:autoUpdate val="0"/>
+  </c:externalData>
+</c:chartSpace>
+</file>
+
 <file path=word/theme/theme1.xml><?xml version="1.0" encoding="utf-8"?>
 <a:theme xmlns:a="http://schemas.openxmlformats.org/drawingml/2006/main" name="Office Theme">
   <a:themeElements>
@@ -1332,7 +2424,7 @@
 </file>
 
 <file path=customXml/itemProps1.xml><?xml version="1.0" encoding="utf-8"?>
-<ds:datastoreItem xmlns:ds="http://schemas.openxmlformats.org/officeDocument/2006/customXml" ds:itemID="{058A25E9-5B13-4F78-9190-BB3D1B13C70F}">
+<ds:datastoreItem xmlns:ds="http://schemas.openxmlformats.org/officeDocument/2006/customXml" ds:itemID="{76D1A568-8F77-4088-B862-8D888F72F24C}">
   <ds:schemaRefs>
     <ds:schemaRef ds:uri="http://schemas.openxmlformats.org/officeDocument/2006/bibliography"/>
   </ds:schemaRefs>

</xml_diff>